<commit_message>
handle raw video interaction features
</commit_message>
<xml_diff>
--- a/Document/Model/VideoInteractionEvents_Definition.docx
+++ b/Document/Model/VideoInteractionEvents_Definition.docx
@@ -15,6 +15,11 @@
     <w:sdt>
       <w:sdtPr>
         <w:rPr>
+          <w:rFonts w:asciiTheme="minorHAnsi" w:eastAsiaTheme="minorEastAsia" w:hAnsiTheme="minorHAnsi" w:cstheme="minorBidi"/>
+          <w:color w:val="auto"/>
+          <w:kern w:val="2"/>
+          <w:sz w:val="21"/>
+          <w:szCs w:val="22"/>
           <w:lang w:val="zh-CN"/>
         </w:rPr>
         <w:id w:val="700511689"/>
@@ -25,13 +30,8 @@
       </w:sdtPr>
       <w:sdtEndPr>
         <w:rPr>
-          <w:rFonts w:asciiTheme="minorHAnsi" w:eastAsiaTheme="minorEastAsia" w:hAnsiTheme="minorHAnsi" w:cstheme="minorBidi"/>
           <w:b/>
           <w:bCs/>
-          <w:color w:val="auto"/>
-          <w:kern w:val="2"/>
-          <w:sz w:val="21"/>
-          <w:szCs w:val="22"/>
         </w:rPr>
       </w:sdtEndPr>
       <w:sdtContent>
@@ -3209,13 +3209,7 @@
         <w:t>。</w:t>
       </w:r>
     </w:p>
-    <w:p>
-      <w:pPr>
-        <w:rPr>
-          <w:rFonts w:hint="eastAsia"/>
-        </w:rPr>
-      </w:pPr>
-    </w:p>
+    <w:p/>
     <w:p>
       <w:pPr>
         <w:pStyle w:val="1"/>
@@ -3226,12 +3220,7 @@
       </w:pPr>
       <w:bookmarkStart w:id="1" w:name="_Toc471605857"/>
       <w:r>
-        <w:t>基础</w:t>
-      </w:r>
-      <w:bookmarkStart w:id="2" w:name="_GoBack"/>
-      <w:bookmarkEnd w:id="2"/>
-      <w:r>
-        <w:t>数据</w:t>
+        <w:t>基础数据</w:t>
       </w:r>
       <w:bookmarkEnd w:id="1"/>
     </w:p>
@@ -3423,11 +3412,6 @@
     </w:tbl>
     <w:p/>
     <w:p>
-      <w:pPr>
-        <w:rPr>
-          <w:rFonts w:hint="eastAsia"/>
-        </w:rPr>
-      </w:pPr>
       <w:r>
         <w:br w:type="page"/>
       </w:r>
@@ -3440,7 +3424,7 @@
           <w:numId w:val="1"/>
         </w:numPr>
       </w:pPr>
-      <w:bookmarkStart w:id="3" w:name="_Toc471605858"/>
+      <w:bookmarkStart w:id="2" w:name="_Toc471605858"/>
       <w:r>
         <w:lastRenderedPageBreak/>
         <w:t>正常播放行为</w:t>
@@ -3451,14 +3435,11 @@
         </w:rPr>
         <w:t>(Play)</w:t>
       </w:r>
-      <w:bookmarkEnd w:id="3"/>
+      <w:bookmarkEnd w:id="2"/>
     </w:p>
     <w:p>
       <w:pPr>
         <w:ind w:left="360"/>
-        <w:rPr>
-          <w:rFonts w:hint="eastAsia"/>
-        </w:rPr>
       </w:pPr>
       <w:r>
         <w:t>正常播放行为</w:t>
@@ -3495,7 +3476,7 @@
       <w:pPr>
         <w:pStyle w:val="2"/>
       </w:pPr>
-      <w:bookmarkStart w:id="4" w:name="_Toc471605859"/>
+      <w:bookmarkStart w:id="3" w:name="_Toc471605859"/>
       <w:r>
         <w:rPr>
           <w:rFonts w:hint="eastAsia"/>
@@ -3505,7 +3486,7 @@
       <w:r>
         <w:t>数据结构设计</w:t>
       </w:r>
-      <w:bookmarkEnd w:id="4"/>
+      <w:bookmarkEnd w:id="3"/>
       <w:r>
         <w:t xml:space="preserve"> </w:t>
       </w:r>
@@ -3635,16 +3616,16 @@
             <w:tcW w:w="1708" w:type="dxa"/>
           </w:tcPr>
           <w:p>
-            <w:bookmarkStart w:id="5" w:name="OLE_LINK1"/>
-            <w:bookmarkStart w:id="6" w:name="OLE_LINK2"/>
+            <w:bookmarkStart w:id="4" w:name="OLE_LINK1"/>
+            <w:bookmarkStart w:id="5" w:name="OLE_LINK2"/>
             <w:r>
               <w:rPr>
                 <w:rFonts w:hint="eastAsia"/>
               </w:rPr>
               <w:t>以秒为计数单位</w:t>
             </w:r>
+            <w:bookmarkEnd w:id="4"/>
             <w:bookmarkEnd w:id="5"/>
-            <w:bookmarkEnd w:id="6"/>
           </w:p>
         </w:tc>
       </w:tr>
@@ -3893,7 +3874,7 @@
       <w:pPr>
         <w:pStyle w:val="2"/>
       </w:pPr>
-      <w:bookmarkStart w:id="7" w:name="_Toc471605860"/>
+      <w:bookmarkStart w:id="6" w:name="_Toc471605860"/>
       <w:r>
         <w:rPr>
           <w:rFonts w:hint="eastAsia"/>
@@ -3906,7 +3887,7 @@
       <w:r>
         <w:t>数据实例及解释</w:t>
       </w:r>
-      <w:bookmarkEnd w:id="7"/>
+      <w:bookmarkEnd w:id="6"/>
     </w:p>
     <w:p>
       <w:proofErr w:type="spellStart"/>
@@ -4044,7 +4025,7 @@
       <w:pPr>
         <w:pStyle w:val="2"/>
       </w:pPr>
-      <w:bookmarkStart w:id="8" w:name="_Toc471605861"/>
+      <w:bookmarkStart w:id="7" w:name="_Toc471605861"/>
       <w:r>
         <w:rPr>
           <w:rFonts w:hint="eastAsia"/>
@@ -4057,7 +4038,7 @@
         </w:rPr>
         <w:t>机器学习特征</w:t>
       </w:r>
-      <w:bookmarkEnd w:id="8"/>
+      <w:bookmarkEnd w:id="7"/>
     </w:p>
     <w:p>
       <w:r>
@@ -4147,11 +4128,6 @@
       </w:r>
     </w:p>
     <w:p>
-      <w:pPr>
-        <w:rPr>
-          <w:rFonts w:hint="eastAsia"/>
-        </w:rPr>
-      </w:pPr>
       <w:r>
         <w:br w:type="page"/>
       </w:r>
@@ -4164,7 +4140,7 @@
           <w:numId w:val="1"/>
         </w:numPr>
       </w:pPr>
-      <w:bookmarkStart w:id="9" w:name="_Toc471605862"/>
+      <w:bookmarkStart w:id="8" w:name="_Toc471605862"/>
       <w:r>
         <w:rPr>
           <w:rFonts w:hint="eastAsia"/>
@@ -4178,14 +4154,9 @@
         </w:rPr>
         <w:t>(Pause)</w:t>
       </w:r>
-      <w:bookmarkEnd w:id="9"/>
-    </w:p>
-    <w:p>
-      <w:pPr>
-        <w:rPr>
-          <w:rFonts w:hint="eastAsia"/>
-        </w:rPr>
-      </w:pPr>
+      <w:bookmarkEnd w:id="8"/>
+    </w:p>
+    <w:p>
       <w:r>
         <w:rPr>
           <w:rFonts w:hint="eastAsia"/>
@@ -4197,7 +4168,7 @@
       <w:pPr>
         <w:pStyle w:val="2"/>
       </w:pPr>
-      <w:bookmarkStart w:id="10" w:name="_Toc471605863"/>
+      <w:bookmarkStart w:id="9" w:name="_Toc471605863"/>
       <w:r>
         <w:rPr>
           <w:rFonts w:hint="eastAsia"/>
@@ -4210,7 +4181,7 @@
         </w:rPr>
         <w:t>数据结构设计</w:t>
       </w:r>
-      <w:bookmarkEnd w:id="10"/>
+      <w:bookmarkEnd w:id="9"/>
     </w:p>
     <w:tbl>
       <w:tblPr>
@@ -4435,7 +4406,7 @@
       <w:pPr>
         <w:pStyle w:val="2"/>
       </w:pPr>
-      <w:bookmarkStart w:id="11" w:name="_Toc471605864"/>
+      <w:bookmarkStart w:id="10" w:name="_Toc471605864"/>
       <w:r>
         <w:rPr>
           <w:rFonts w:hint="eastAsia"/>
@@ -4448,7 +4419,7 @@
         </w:rPr>
         <w:t>数据实例及解释</w:t>
       </w:r>
-      <w:bookmarkEnd w:id="11"/>
+      <w:bookmarkEnd w:id="10"/>
     </w:p>
     <w:p>
       <w:proofErr w:type="spellStart"/>
@@ -4507,7 +4478,7 @@
       <w:pPr>
         <w:pStyle w:val="2"/>
       </w:pPr>
-      <w:bookmarkStart w:id="12" w:name="_Toc471605865"/>
+      <w:bookmarkStart w:id="11" w:name="_Toc471605865"/>
       <w:r>
         <w:rPr>
           <w:rFonts w:hint="eastAsia"/>
@@ -4520,7 +4491,7 @@
         </w:rPr>
         <w:t>机器学习特征</w:t>
       </w:r>
-      <w:bookmarkEnd w:id="12"/>
+      <w:bookmarkEnd w:id="11"/>
     </w:p>
     <w:p>
       <w:r>
@@ -4531,13 +4502,7 @@
         <w:rPr>
           <w:b/>
         </w:rPr>
-        <w:t>pause</w:t>
-      </w:r>
-      <w:r>
-        <w:rPr>
-          <w:b/>
-        </w:rPr>
-        <w:t>Time</w:t>
+        <w:t>pauseTime</w:t>
       </w:r>
       <w:proofErr w:type="spellEnd"/>
       <w:r>
@@ -4581,9 +4546,6 @@
       <w:pPr>
         <w:widowControl/>
         <w:jc w:val="left"/>
-        <w:rPr>
-          <w:rFonts w:hint="eastAsia"/>
-        </w:rPr>
       </w:pPr>
       <w:r>
         <w:br w:type="page"/>
@@ -4597,7 +4559,7 @@
           <w:numId w:val="1"/>
         </w:numPr>
       </w:pPr>
-      <w:bookmarkStart w:id="13" w:name="_Toc471605866"/>
+      <w:bookmarkStart w:id="12" w:name="_Toc471605866"/>
       <w:r>
         <w:lastRenderedPageBreak/>
         <w:t>快进播放行为</w:t>
@@ -4608,14 +4570,9 @@
         </w:rPr>
         <w:t>(Fast Forward)</w:t>
       </w:r>
-      <w:bookmarkEnd w:id="13"/>
-    </w:p>
-    <w:p>
-      <w:pPr>
-        <w:rPr>
-          <w:rFonts w:hint="eastAsia"/>
-        </w:rPr>
-      </w:pPr>
+      <w:bookmarkEnd w:id="12"/>
+    </w:p>
+    <w:p>
       <w:r>
         <w:rPr>
           <w:rFonts w:hint="eastAsia"/>
@@ -4770,18 +4727,12 @@
       <w:pPr>
         <w:pStyle w:val="2"/>
       </w:pPr>
-      <w:bookmarkStart w:id="14" w:name="_Toc471605867"/>
-      <w:r>
-        <w:rPr>
-          <w:rFonts w:hint="eastAsia"/>
-        </w:rPr>
-        <w:t>3</w:t>
-      </w:r>
-      <w:r>
-        <w:rPr>
-          <w:rFonts w:hint="eastAsia"/>
-        </w:rPr>
-        <w:t>.1</w:t>
+      <w:bookmarkStart w:id="13" w:name="_Toc471605867"/>
+      <w:r>
+        <w:rPr>
+          <w:rFonts w:hint="eastAsia"/>
+        </w:rPr>
+        <w:t>3.1</w:t>
       </w:r>
       <w:r>
         <w:rPr>
@@ -4789,7 +4740,7 @@
         </w:rPr>
         <w:t>数据结构设计</w:t>
       </w:r>
-      <w:bookmarkEnd w:id="14"/>
+      <w:bookmarkEnd w:id="13"/>
     </w:p>
     <w:tbl>
       <w:tblPr>
@@ -4866,13 +4817,7 @@
           <w:p>
             <w:proofErr w:type="spellStart"/>
             <w:r>
-              <w:t>fastForward</w:t>
-            </w:r>
-            <w:r>
-              <w:t>Video</w:t>
-            </w:r>
-            <w:r>
-              <w:t>Start</w:t>
+              <w:t>fastForwardVideoStart</w:t>
             </w:r>
             <w:r>
               <w:rPr>
@@ -4939,10 +4884,7 @@
           <w:p>
             <w:proofErr w:type="spellStart"/>
             <w:r>
-              <w:t>fastForwardVideo</w:t>
-            </w:r>
-            <w:r>
-              <w:t>End</w:t>
+              <w:t>fastForwardVideoEnd</w:t>
             </w:r>
             <w:r>
               <w:rPr>
@@ -5003,10 +4945,7 @@
           <w:p>
             <w:proofErr w:type="spellStart"/>
             <w:r>
-              <w:t>fastForward</w:t>
-            </w:r>
-            <w:r>
-              <w:t>StartTime</w:t>
+              <w:t>fastForwardStartTime</w:t>
             </w:r>
             <w:proofErr w:type="spellEnd"/>
           </w:p>
@@ -5016,11 +4955,6 @@
             <w:tcW w:w="1783" w:type="dxa"/>
           </w:tcPr>
           <w:p>
-            <w:pPr>
-              <w:rPr>
-                <w:rFonts w:hint="eastAsia"/>
-              </w:rPr>
-            </w:pPr>
             <w:proofErr w:type="spellStart"/>
             <w:r>
               <w:rPr>
@@ -5036,11 +4970,6 @@
             <w:tcW w:w="1791" w:type="dxa"/>
           </w:tcPr>
           <w:p>
-            <w:pPr>
-              <w:rPr>
-                <w:rFonts w:hint="eastAsia"/>
-              </w:rPr>
-            </w:pPr>
             <w:r>
               <w:rPr>
                 <w:rFonts w:hint="eastAsia"/>
@@ -5054,11 +4983,6 @@
             <w:tcW w:w="1708" w:type="dxa"/>
           </w:tcPr>
           <w:p>
-            <w:pPr>
-              <w:rPr>
-                <w:rFonts w:hint="eastAsia"/>
-              </w:rPr>
-            </w:pPr>
             <w:r>
               <w:rPr>
                 <w:rFonts w:hint="eastAsia"/>
@@ -5090,13 +5014,7 @@
           <w:p>
             <w:proofErr w:type="spellStart"/>
             <w:r>
-              <w:t>fastForward</w:t>
-            </w:r>
-            <w:r>
-              <w:t>End</w:t>
-            </w:r>
-            <w:r>
-              <w:t>Time</w:t>
+              <w:t>fastForwardEndTime</w:t>
             </w:r>
             <w:proofErr w:type="spellEnd"/>
           </w:p>
@@ -5106,11 +5024,6 @@
             <w:tcW w:w="1783" w:type="dxa"/>
           </w:tcPr>
           <w:p>
-            <w:pPr>
-              <w:rPr>
-                <w:rFonts w:hint="eastAsia"/>
-              </w:rPr>
-            </w:pPr>
             <w:proofErr w:type="spellStart"/>
             <w:r>
               <w:rPr>
@@ -5126,11 +5039,6 @@
             <w:tcW w:w="1791" w:type="dxa"/>
           </w:tcPr>
           <w:p>
-            <w:pPr>
-              <w:rPr>
-                <w:rFonts w:hint="eastAsia"/>
-              </w:rPr>
-            </w:pPr>
             <w:r>
               <w:rPr>
                 <w:rFonts w:hint="eastAsia"/>
@@ -5144,11 +5052,6 @@
             <w:tcW w:w="1708" w:type="dxa"/>
           </w:tcPr>
           <w:p>
-            <w:pPr>
-              <w:rPr>
-                <w:rFonts w:hint="eastAsia"/>
-              </w:rPr>
-            </w:pPr>
             <w:r>
               <w:rPr>
                 <w:rFonts w:hint="eastAsia"/>
@@ -5177,18 +5080,12 @@
       <w:pPr>
         <w:pStyle w:val="2"/>
       </w:pPr>
-      <w:bookmarkStart w:id="15" w:name="_Toc471605868"/>
-      <w:r>
-        <w:rPr>
-          <w:rFonts w:hint="eastAsia"/>
-        </w:rPr>
-        <w:t>3</w:t>
-      </w:r>
-      <w:r>
-        <w:rPr>
-          <w:rFonts w:hint="eastAsia"/>
-        </w:rPr>
-        <w:t>.2</w:t>
+      <w:bookmarkStart w:id="14" w:name="_Toc471605868"/>
+      <w:r>
+        <w:rPr>
+          <w:rFonts w:hint="eastAsia"/>
+        </w:rPr>
+        <w:t>3.2</w:t>
       </w:r>
       <w:r>
         <w:rPr>
@@ -5196,7 +5093,7 @@
         </w:rPr>
         <w:t>数据实例及解释</w:t>
       </w:r>
-      <w:bookmarkEnd w:id="15"/>
+      <w:bookmarkEnd w:id="14"/>
     </w:p>
     <w:p>
       <w:proofErr w:type="spellStart"/>
@@ -5290,19 +5187,7 @@
         <w:rPr>
           <w:rFonts w:hint="eastAsia"/>
         </w:rPr>
-        <w:t>，</w:t>
-      </w:r>
-      <w:r>
-        <w:rPr>
-          <w:rFonts w:hint="eastAsia"/>
-        </w:rPr>
-        <w:t>用户快进</w:t>
-      </w:r>
-      <w:r>
-        <w:rPr>
-          <w:rFonts w:hint="eastAsia"/>
-        </w:rPr>
-        <w:t>观看了</w:t>
+        <w:t>，用户快进观看了</w:t>
       </w:r>
       <w:r>
         <w:t>视频</w:t>
@@ -5342,18 +5227,12 @@
       <w:pPr>
         <w:pStyle w:val="2"/>
       </w:pPr>
-      <w:bookmarkStart w:id="16" w:name="_Toc471605869"/>
-      <w:r>
-        <w:rPr>
-          <w:rFonts w:hint="eastAsia"/>
-        </w:rPr>
-        <w:t>3</w:t>
-      </w:r>
-      <w:r>
-        <w:rPr>
-          <w:rFonts w:hint="eastAsia"/>
-        </w:rPr>
-        <w:t>.3</w:t>
+      <w:bookmarkStart w:id="15" w:name="_Toc471605869"/>
+      <w:r>
+        <w:rPr>
+          <w:rFonts w:hint="eastAsia"/>
+        </w:rPr>
+        <w:t>3.3</w:t>
       </w:r>
       <w:r>
         <w:rPr>
@@ -5361,7 +5240,7 @@
         </w:rPr>
         <w:t>机器学习特征</w:t>
       </w:r>
-      <w:bookmarkEnd w:id="16"/>
+      <w:bookmarkEnd w:id="15"/>
     </w:p>
     <w:p>
       <w:r>
@@ -5461,9 +5340,6 @@
       <w:pPr>
         <w:widowControl/>
         <w:jc w:val="left"/>
-        <w:rPr>
-          <w:rFonts w:hint="eastAsia"/>
-        </w:rPr>
       </w:pPr>
       <w:r>
         <w:br w:type="page"/>
@@ -5477,7 +5353,7 @@
           <w:numId w:val="1"/>
         </w:numPr>
       </w:pPr>
-      <w:bookmarkStart w:id="17" w:name="_Toc471605870"/>
+      <w:bookmarkStart w:id="16" w:name="_Toc471605870"/>
       <w:r>
         <w:lastRenderedPageBreak/>
         <w:t>后退播放行为</w:t>
@@ -5488,14 +5364,9 @@
         </w:rPr>
         <w:t>(Rewind)</w:t>
       </w:r>
-      <w:bookmarkEnd w:id="17"/>
-    </w:p>
-    <w:p>
-      <w:pPr>
-        <w:rPr>
-          <w:rFonts w:hint="eastAsia"/>
-        </w:rPr>
-      </w:pPr>
+      <w:bookmarkEnd w:id="16"/>
+    </w:p>
+    <w:p>
       <w:r>
         <w:rPr>
           <w:rFonts w:hint="eastAsia"/>
@@ -5668,7 +5539,7 @@
       <w:pPr>
         <w:pStyle w:val="2"/>
       </w:pPr>
-      <w:bookmarkStart w:id="18" w:name="_Toc471605871"/>
+      <w:bookmarkStart w:id="17" w:name="_Toc471605871"/>
       <w:r>
         <w:t>4</w:t>
       </w:r>
@@ -5684,7 +5555,7 @@
         </w:rPr>
         <w:t>数据结构设计</w:t>
       </w:r>
-      <w:bookmarkEnd w:id="18"/>
+      <w:bookmarkEnd w:id="17"/>
     </w:p>
     <w:tbl>
       <w:tblPr>
@@ -5764,13 +5635,7 @@
               <w:rPr>
                 <w:rFonts w:hint="eastAsia"/>
               </w:rPr>
-              <w:t>r</w:t>
-            </w:r>
-            <w:r>
-              <w:rPr>
-                <w:rFonts w:hint="eastAsia"/>
-              </w:rPr>
-              <w:t>ewind</w:t>
+              <w:t>rewind</w:t>
             </w:r>
             <w:r>
               <w:t>VideoStart</w:t>
@@ -5917,11 +5782,6 @@
             <w:tcW w:w="1783" w:type="dxa"/>
           </w:tcPr>
           <w:p>
-            <w:pPr>
-              <w:rPr>
-                <w:rFonts w:hint="eastAsia"/>
-              </w:rPr>
-            </w:pPr>
             <w:proofErr w:type="spellStart"/>
             <w:r>
               <w:rPr>
@@ -5937,11 +5797,6 @@
             <w:tcW w:w="1791" w:type="dxa"/>
           </w:tcPr>
           <w:p>
-            <w:pPr>
-              <w:rPr>
-                <w:rFonts w:hint="eastAsia"/>
-              </w:rPr>
-            </w:pPr>
             <w:r>
               <w:rPr>
                 <w:rFonts w:hint="eastAsia"/>
@@ -5955,11 +5810,6 @@
             <w:tcW w:w="1708" w:type="dxa"/>
           </w:tcPr>
           <w:p>
-            <w:pPr>
-              <w:rPr>
-                <w:rFonts w:hint="eastAsia"/>
-              </w:rPr>
-            </w:pPr>
             <w:r>
               <w:rPr>
                 <w:rFonts w:hint="eastAsia"/>
@@ -6007,11 +5857,6 @@
             <w:tcW w:w="1783" w:type="dxa"/>
           </w:tcPr>
           <w:p>
-            <w:pPr>
-              <w:rPr>
-                <w:rFonts w:hint="eastAsia"/>
-              </w:rPr>
-            </w:pPr>
             <w:proofErr w:type="spellStart"/>
             <w:r>
               <w:rPr>
@@ -6027,11 +5872,6 @@
             <w:tcW w:w="1791" w:type="dxa"/>
           </w:tcPr>
           <w:p>
-            <w:pPr>
-              <w:rPr>
-                <w:rFonts w:hint="eastAsia"/>
-              </w:rPr>
-            </w:pPr>
             <w:r>
               <w:rPr>
                 <w:rFonts w:hint="eastAsia"/>
@@ -6045,11 +5885,6 @@
             <w:tcW w:w="1708" w:type="dxa"/>
           </w:tcPr>
           <w:p>
-            <w:pPr>
-              <w:rPr>
-                <w:rFonts w:hint="eastAsia"/>
-              </w:rPr>
-            </w:pPr>
             <w:r>
               <w:rPr>
                 <w:rFonts w:hint="eastAsia"/>
@@ -6078,7 +5913,7 @@
       <w:pPr>
         <w:pStyle w:val="2"/>
       </w:pPr>
-      <w:bookmarkStart w:id="19" w:name="_Toc471605872"/>
+      <w:bookmarkStart w:id="18" w:name="_Toc471605872"/>
       <w:r>
         <w:t>4</w:t>
       </w:r>
@@ -6094,7 +5929,7 @@
         </w:rPr>
         <w:t>数据实例及解释</w:t>
       </w:r>
-      <w:bookmarkEnd w:id="19"/>
+      <w:bookmarkEnd w:id="18"/>
     </w:p>
     <w:p>
       <w:proofErr w:type="spellStart"/>
@@ -6251,11 +6086,8 @@
     <w:p>
       <w:pPr>
         <w:pStyle w:val="2"/>
-        <w:rPr>
-          <w:rFonts w:hint="eastAsia"/>
-        </w:rPr>
       </w:pPr>
-      <w:bookmarkStart w:id="20" w:name="_Toc471605873"/>
+      <w:bookmarkStart w:id="19" w:name="_Toc471605873"/>
       <w:r>
         <w:t>4</w:t>
       </w:r>
@@ -6271,7 +6103,7 @@
         </w:rPr>
         <w:t>机器学习特征</w:t>
       </w:r>
-      <w:bookmarkEnd w:id="20"/>
+      <w:bookmarkEnd w:id="19"/>
     </w:p>
     <w:p>
       <w:r>
@@ -6306,46 +6138,39 @@
           <w:rFonts w:hint="eastAsia"/>
           <w:b/>
         </w:rPr>
+        <w:t xml:space="preserve"> -</w:t>
+      </w:r>
+      <w:r>
+        <w:rPr>
+          <w:b/>
+        </w:rPr>
         <w:t xml:space="preserve"> </w:t>
       </w:r>
+      <w:proofErr w:type="spellStart"/>
       <w:r>
         <w:rPr>
           <w:rFonts w:hint="eastAsia"/>
           <w:b/>
         </w:rPr>
-        <w:t>-</w:t>
+        <w:t>rewind</w:t>
       </w:r>
       <w:r>
         <w:rPr>
           <w:b/>
         </w:rPr>
-        <w:t xml:space="preserve"> </w:t>
-      </w:r>
-      <w:proofErr w:type="spellStart"/>
-      <w:r>
-        <w:rPr>
-          <w:rFonts w:hint="eastAsia"/>
+        <w:t>EndTime</w:t>
+      </w:r>
+      <w:proofErr w:type="spellEnd"/>
+      <w:r>
+        <w:rPr>
           <w:b/>
         </w:rPr>
-        <w:t>rewind</w:t>
+        <w:t>中</w:t>
       </w:r>
       <w:r>
         <w:rPr>
           <w:b/>
         </w:rPr>
-        <w:t>EndTime</w:t>
-      </w:r>
-      <w:proofErr w:type="spellEnd"/>
-      <w:r>
-        <w:rPr>
-          <w:b/>
-        </w:rPr>
-        <w:t>中</w:t>
-      </w:r>
-      <w:r>
-        <w:rPr>
-          <w:b/>
-        </w:rPr>
         <w:t>的每一秒</w:t>
       </w:r>
       <w:r>
@@ -6382,20 +6207,11 @@
         <w:t>）</w:t>
       </w:r>
     </w:p>
-    <w:p>
-      <w:pPr>
-        <w:rPr>
-          <w:rFonts w:hint="eastAsia"/>
-        </w:rPr>
-      </w:pPr>
-    </w:p>
+    <w:p/>
     <w:p>
       <w:pPr>
         <w:widowControl/>
         <w:jc w:val="left"/>
-        <w:rPr>
-          <w:rFonts w:hint="eastAsia"/>
-        </w:rPr>
       </w:pPr>
       <w:r>
         <w:br w:type="page"/>
@@ -6409,7 +6225,7 @@
           <w:numId w:val="1"/>
         </w:numPr>
       </w:pPr>
-      <w:bookmarkStart w:id="21" w:name="_Toc471605874"/>
+      <w:bookmarkStart w:id="20" w:name="_Toc471605874"/>
       <w:r>
         <w:rPr>
           <w:rFonts w:hint="eastAsia"/>
@@ -6423,7 +6239,7 @@
         </w:rPr>
         <w:t>(Forward Skip)</w:t>
       </w:r>
-      <w:bookmarkEnd w:id="21"/>
+      <w:bookmarkEnd w:id="20"/>
     </w:p>
     <w:p>
       <w:r>
@@ -6490,79 +6306,6 @@
           <w:rFonts w:hint="eastAsia"/>
         </w:rPr>
         <w:t>：</w:t>
-      </w:r>
-    </w:p>
-    <w:p>
-      <w:pPr>
-        <w:pStyle w:val="a5"/>
-        <w:numPr>
-          <w:ilvl w:val="0"/>
-          <w:numId w:val="3"/>
-        </w:numPr>
-        <w:ind w:firstLineChars="0"/>
-        <w:rPr>
-          <w:rFonts w:hint="eastAsia"/>
-        </w:rPr>
-      </w:pPr>
-      <w:r>
-        <w:rPr>
-          <w:rFonts w:hint="eastAsia"/>
-        </w:rPr>
-        <w:t>拖拉行为能够发生多次，如果出现了用户连续拖拉行为且最后视频定位</w:t>
-      </w:r>
-      <w:r>
-        <w:rPr>
-          <w:rFonts w:hint="eastAsia"/>
-        </w:rPr>
-        <w:t>于某一视频后期</w:t>
-      </w:r>
-      <w:r>
-        <w:rPr>
-          <w:rFonts w:hint="eastAsia"/>
-        </w:rPr>
-        <w:t>时刻</w:t>
-      </w:r>
-      <w:r>
-        <w:rPr>
-          <w:rFonts w:hint="eastAsia"/>
-        </w:rPr>
-        <w:t>（</w:t>
-      </w:r>
-      <w:r>
-        <w:rPr>
-          <w:rFonts w:hint="eastAsia"/>
-        </w:rPr>
-        <w:t>相比于</w:t>
-      </w:r>
-      <w:r>
-        <w:rPr>
-          <w:rFonts w:hint="eastAsia"/>
-        </w:rPr>
-        <w:t>预期</w:t>
-      </w:r>
-      <w:r>
-        <w:rPr>
-          <w:rFonts w:hint="eastAsia"/>
-        </w:rPr>
-        <w:t>跳跃前进播放行为的起始视频时刻）</w:t>
-      </w:r>
-      <w:r>
-        <w:rPr>
-          <w:rFonts w:hint="eastAsia"/>
-        </w:rPr>
-        <w:t>并开始正常播放行为，则记为一次</w:t>
-      </w:r>
-      <w:r>
-        <w:rPr>
-          <w:rFonts w:hint="eastAsia"/>
-        </w:rPr>
-        <w:t>有效</w:t>
-      </w:r>
-      <w:r>
-        <w:rPr>
-          <w:rFonts w:hint="eastAsia"/>
-        </w:rPr>
-        <w:t>跳跃前进播放行为</w:t>
       </w:r>
     </w:p>
     <w:p>
@@ -6575,40 +6318,58 @@
         <w:ind w:firstLineChars="0"/>
       </w:pPr>
       <w:r>
-        <w:t>多次拖拉行为间隔之间</w:t>
-      </w:r>
-      <w:r>
-        <w:rPr>
-          <w:rFonts w:hint="eastAsia"/>
-        </w:rPr>
-        <w:t>，</w:t>
-      </w:r>
-      <w:r>
-        <w:t>当前拖拉与前一次拖拉行为间隔小于</w:t>
-      </w:r>
-      <w:r>
-        <w:rPr>
-          <w:rFonts w:hint="eastAsia"/>
-        </w:rPr>
-        <w:t>2s</w:t>
-      </w:r>
-      <w:r>
-        <w:rPr>
-          <w:rFonts w:hint="eastAsia"/>
-        </w:rPr>
-        <w:t>（经验值）</w:t>
-      </w:r>
-      <w:r>
-        <w:rPr>
-          <w:rFonts w:hint="eastAsia"/>
-        </w:rPr>
-        <w:t>，则认为此次拖拉属于同一个</w:t>
+        <w:rPr>
+          <w:rFonts w:hint="eastAsia"/>
+        </w:rPr>
+        <w:t>拖拉行为能够发生多次，如果出现了用户连续拖拉行为且最后视频定位</w:t>
+      </w:r>
+      <w:r>
+        <w:rPr>
+          <w:rFonts w:hint="eastAsia"/>
+        </w:rPr>
+        <w:t>于某一视频后期</w:t>
+      </w:r>
+      <w:r>
+        <w:rPr>
+          <w:rFonts w:hint="eastAsia"/>
+        </w:rPr>
+        <w:t>时刻</w:t>
+      </w:r>
+      <w:r>
+        <w:rPr>
+          <w:rFonts w:hint="eastAsia"/>
+        </w:rPr>
+        <w:t>（</w:t>
+      </w:r>
+      <w:r>
+        <w:rPr>
+          <w:rFonts w:hint="eastAsia"/>
+        </w:rPr>
+        <w:t>相比于</w:t>
       </w:r>
       <w:r>
         <w:rPr>
           <w:rFonts w:hint="eastAsia"/>
         </w:rPr>
         <w:t>预期</w:t>
+      </w:r>
+      <w:r>
+        <w:rPr>
+          <w:rFonts w:hint="eastAsia"/>
+        </w:rPr>
+        <w:t>跳跃前进播放行为的起始视频时刻）</w:t>
+      </w:r>
+      <w:r>
+        <w:rPr>
+          <w:rFonts w:hint="eastAsia"/>
+        </w:rPr>
+        <w:t>并开始正常播放行为，则记为一次</w:t>
+      </w:r>
+      <w:r>
+        <w:rPr>
+          <w:rFonts w:hint="eastAsia"/>
+        </w:rPr>
+        <w:t>有效</w:t>
       </w:r>
       <w:r>
         <w:rPr>
@@ -6625,9 +6386,58 @@
           <w:numId w:val="3"/>
         </w:numPr>
         <w:ind w:firstLineChars="0"/>
-        <w:rPr>
-          <w:rFonts w:hint="eastAsia"/>
-        </w:rPr>
+      </w:pPr>
+      <w:r>
+        <w:t>多次拖拉行为间隔之间</w:t>
+      </w:r>
+      <w:r>
+        <w:rPr>
+          <w:rFonts w:hint="eastAsia"/>
+        </w:rPr>
+        <w:t>，</w:t>
+      </w:r>
+      <w:r>
+        <w:t>当前拖拉与前一次拖拉行为间隔小于</w:t>
+      </w:r>
+      <w:r>
+        <w:rPr>
+          <w:rFonts w:hint="eastAsia"/>
+        </w:rPr>
+        <w:t>2s</w:t>
+      </w:r>
+      <w:r>
+        <w:rPr>
+          <w:rFonts w:hint="eastAsia"/>
+        </w:rPr>
+        <w:t>（经验值）</w:t>
+      </w:r>
+      <w:r>
+        <w:rPr>
+          <w:rFonts w:hint="eastAsia"/>
+        </w:rPr>
+        <w:t>，则认为此次拖拉属于同一个</w:t>
+      </w:r>
+      <w:r>
+        <w:rPr>
+          <w:rFonts w:hint="eastAsia"/>
+        </w:rPr>
+        <w:t>预期</w:t>
+      </w:r>
+      <w:r>
+        <w:rPr>
+          <w:rFonts w:hint="eastAsia"/>
+        </w:rPr>
+        <w:t>跳跃前进播放行为</w:t>
+      </w:r>
+    </w:p>
+    <w:p>
+      <w:pPr>
+        <w:pStyle w:val="a5"/>
+        <w:numPr>
+          <w:ilvl w:val="0"/>
+          <w:numId w:val="3"/>
+        </w:numPr>
+        <w:ind w:firstLineChars="0"/>
       </w:pPr>
       <w:r>
         <w:t>在跳跃前进播放行为中</w:t>
@@ -6720,7 +6530,7 @@
       <w:pPr>
         <w:pStyle w:val="2"/>
       </w:pPr>
-      <w:bookmarkStart w:id="22" w:name="_Toc471605875"/>
+      <w:bookmarkStart w:id="21" w:name="_Toc471605875"/>
       <w:r>
         <w:t>5</w:t>
       </w:r>
@@ -6736,7 +6546,7 @@
         </w:rPr>
         <w:t>数据结构设计</w:t>
       </w:r>
-      <w:bookmarkEnd w:id="22"/>
+      <w:bookmarkEnd w:id="21"/>
     </w:p>
     <w:tbl>
       <w:tblPr>
@@ -6963,11 +6773,6 @@
             <w:tcW w:w="1783" w:type="dxa"/>
           </w:tcPr>
           <w:p>
-            <w:pPr>
-              <w:rPr>
-                <w:rFonts w:hint="eastAsia"/>
-              </w:rPr>
-            </w:pPr>
             <w:proofErr w:type="spellStart"/>
             <w:r>
               <w:rPr>
@@ -6983,11 +6788,6 @@
             <w:tcW w:w="1791" w:type="dxa"/>
           </w:tcPr>
           <w:p>
-            <w:pPr>
-              <w:rPr>
-                <w:rFonts w:hint="eastAsia"/>
-              </w:rPr>
-            </w:pPr>
             <w:r>
               <w:rPr>
                 <w:rFonts w:hint="eastAsia"/>
@@ -7001,11 +6801,6 @@
             <w:tcW w:w="1708" w:type="dxa"/>
           </w:tcPr>
           <w:p>
-            <w:pPr>
-              <w:rPr>
-                <w:rFonts w:hint="eastAsia"/>
-              </w:rPr>
-            </w:pPr>
             <w:r>
               <w:rPr>
                 <w:rFonts w:hint="eastAsia"/>
@@ -7053,11 +6848,6 @@
             <w:tcW w:w="1783" w:type="dxa"/>
           </w:tcPr>
           <w:p>
-            <w:pPr>
-              <w:rPr>
-                <w:rFonts w:hint="eastAsia"/>
-              </w:rPr>
-            </w:pPr>
             <w:proofErr w:type="spellStart"/>
             <w:r>
               <w:rPr>
@@ -7073,11 +6863,6 @@
             <w:tcW w:w="1791" w:type="dxa"/>
           </w:tcPr>
           <w:p>
-            <w:pPr>
-              <w:rPr>
-                <w:rFonts w:hint="eastAsia"/>
-              </w:rPr>
-            </w:pPr>
             <w:r>
               <w:rPr>
                 <w:rFonts w:hint="eastAsia"/>
@@ -7091,11 +6876,6 @@
             <w:tcW w:w="1708" w:type="dxa"/>
           </w:tcPr>
           <w:p>
-            <w:pPr>
-              <w:rPr>
-                <w:rFonts w:hint="eastAsia"/>
-              </w:rPr>
-            </w:pPr>
             <w:r>
               <w:rPr>
                 <w:rFonts w:hint="eastAsia"/>
@@ -7124,7 +6904,7 @@
       <w:pPr>
         <w:pStyle w:val="2"/>
       </w:pPr>
-      <w:bookmarkStart w:id="23" w:name="_Toc471605876"/>
+      <w:bookmarkStart w:id="22" w:name="_Toc471605876"/>
       <w:r>
         <w:t>5</w:t>
       </w:r>
@@ -7140,7 +6920,7 @@
         </w:rPr>
         <w:t>数据实例及解释</w:t>
       </w:r>
-      <w:bookmarkEnd w:id="23"/>
+      <w:bookmarkEnd w:id="22"/>
     </w:p>
     <w:p>
       <w:proofErr w:type="spellStart"/>
@@ -7303,11 +7083,8 @@
     <w:p>
       <w:pPr>
         <w:pStyle w:val="2"/>
-        <w:rPr>
-          <w:rFonts w:hint="eastAsia"/>
-        </w:rPr>
       </w:pPr>
-      <w:bookmarkStart w:id="24" w:name="_Toc471605877"/>
+      <w:bookmarkStart w:id="23" w:name="_Toc471605877"/>
       <w:r>
         <w:t>5</w:t>
       </w:r>
@@ -7323,7 +7100,7 @@
         </w:rPr>
         <w:t>机器学习特征</w:t>
       </w:r>
-      <w:bookmarkEnd w:id="24"/>
+      <w:bookmarkEnd w:id="23"/>
     </w:p>
     <w:p>
       <w:r>
@@ -7431,20 +7208,11 @@
         <w:t>）</w:t>
       </w:r>
     </w:p>
-    <w:p>
-      <w:pPr>
-        <w:rPr>
-          <w:rFonts w:hint="eastAsia"/>
-        </w:rPr>
-      </w:pPr>
-    </w:p>
+    <w:p/>
     <w:p>
       <w:pPr>
         <w:widowControl/>
         <w:jc w:val="left"/>
-        <w:rPr>
-          <w:rFonts w:hint="eastAsia"/>
-        </w:rPr>
       </w:pPr>
       <w:r>
         <w:br w:type="page"/>
@@ -7458,7 +7226,7 @@
           <w:numId w:val="1"/>
         </w:numPr>
       </w:pPr>
-      <w:bookmarkStart w:id="25" w:name="_Toc471605878"/>
+      <w:bookmarkStart w:id="24" w:name="_Toc471605878"/>
       <w:r>
         <w:rPr>
           <w:rFonts w:hint="eastAsia"/>
@@ -7472,14 +7240,11 @@
         </w:rPr>
         <w:t>(Reverse Skip)</w:t>
       </w:r>
-      <w:bookmarkEnd w:id="25"/>
-    </w:p>
-    <w:p>
-      <w:r>
-        <w:t>跳跃后退</w:t>
-      </w:r>
-      <w:r>
-        <w:t>播放行为是指用户从视频当前时刻直接拖拉进度条至</w:t>
+      <w:bookmarkEnd w:id="24"/>
+    </w:p>
+    <w:p>
+      <w:r>
+        <w:t>跳跃后退播放行为是指用户从视频当前时刻直接拖拉进度条至</w:t>
       </w:r>
       <w:r>
         <w:t>视频前期</w:t>
@@ -7518,61 +7283,6 @@
           <w:rFonts w:hint="eastAsia"/>
         </w:rPr>
         <w:t>：</w:t>
-      </w:r>
-    </w:p>
-    <w:p>
-      <w:pPr>
-        <w:pStyle w:val="a5"/>
-        <w:numPr>
-          <w:ilvl w:val="0"/>
-          <w:numId w:val="3"/>
-        </w:numPr>
-        <w:ind w:firstLineChars="0"/>
-        <w:rPr>
-          <w:rFonts w:hint="eastAsia"/>
-        </w:rPr>
-      </w:pPr>
-      <w:r>
-        <w:rPr>
-          <w:rFonts w:hint="eastAsia"/>
-        </w:rPr>
-        <w:t>拖拉行为能够发生多次，如果出现了用户连续拖拉行为且最后视频定位</w:t>
-      </w:r>
-      <w:r>
-        <w:rPr>
-          <w:rFonts w:hint="eastAsia"/>
-        </w:rPr>
-        <w:t>于某一视频前期</w:t>
-      </w:r>
-      <w:r>
-        <w:rPr>
-          <w:rFonts w:hint="eastAsia"/>
-        </w:rPr>
-        <w:t>时刻（相比于预期</w:t>
-      </w:r>
-      <w:r>
-        <w:rPr>
-          <w:rFonts w:hint="eastAsia"/>
-        </w:rPr>
-        <w:t>跳跃后退</w:t>
-      </w:r>
-      <w:r>
-        <w:rPr>
-          <w:rFonts w:hint="eastAsia"/>
-        </w:rPr>
-        <w:t>播放行为的起始视频时刻）并开始正常播放行为，则记为一次有效</w:t>
-      </w:r>
-      <w:r>
-        <w:rPr>
-          <w:rFonts w:hint="eastAsia"/>
-        </w:rPr>
-        <w:t>跳跃后退</w:t>
-      </w:r>
-      <w:r>
-        <w:rPr>
-          <w:rFonts w:hint="eastAsia"/>
-        </w:rPr>
-        <w:t>播放行为</w:t>
       </w:r>
     </w:p>
     <w:p>
@@ -7585,28 +7295,34 @@
         <w:ind w:firstLineChars="0"/>
       </w:pPr>
       <w:r>
-        <w:t>多次拖拉行为间隔之间</w:t>
-      </w:r>
-      <w:r>
-        <w:rPr>
-          <w:rFonts w:hint="eastAsia"/>
-        </w:rPr>
-        <w:t>，</w:t>
-      </w:r>
-      <w:r>
-        <w:t>当前拖拉与前一次拖拉行为间隔小于</w:t>
-      </w:r>
-      <w:r>
-        <w:rPr>
-          <w:rFonts w:hint="eastAsia"/>
-        </w:rPr>
-        <w:t>2s</w:t>
-      </w:r>
-      <w:r>
-        <w:rPr>
-          <w:rFonts w:hint="eastAsia"/>
-        </w:rPr>
-        <w:t>（经验值），则认为此次拖拉属于同一个预期</w:t>
+        <w:rPr>
+          <w:rFonts w:hint="eastAsia"/>
+        </w:rPr>
+        <w:t>拖拉行为能够发生多次，如果出现了用户连续拖拉行为且最后视频定位</w:t>
+      </w:r>
+      <w:r>
+        <w:rPr>
+          <w:rFonts w:hint="eastAsia"/>
+        </w:rPr>
+        <w:t>于某一视频前期</w:t>
+      </w:r>
+      <w:r>
+        <w:rPr>
+          <w:rFonts w:hint="eastAsia"/>
+        </w:rPr>
+        <w:t>时刻（相比于预期</w:t>
+      </w:r>
+      <w:r>
+        <w:rPr>
+          <w:rFonts w:hint="eastAsia"/>
+        </w:rPr>
+        <w:t>跳跃后退</w:t>
+      </w:r>
+      <w:r>
+        <w:rPr>
+          <w:rFonts w:hint="eastAsia"/>
+        </w:rPr>
+        <w:t>播放行为的起始视频时刻）并开始正常播放行为，则记为一次有效</w:t>
       </w:r>
       <w:r>
         <w:rPr>
@@ -7629,9 +7345,52 @@
           <w:numId w:val="3"/>
         </w:numPr>
         <w:ind w:firstLineChars="0"/>
-        <w:rPr>
-          <w:rFonts w:hint="eastAsia"/>
-        </w:rPr>
+      </w:pPr>
+      <w:r>
+        <w:t>多次拖拉行为间隔之间</w:t>
+      </w:r>
+      <w:r>
+        <w:rPr>
+          <w:rFonts w:hint="eastAsia"/>
+        </w:rPr>
+        <w:t>，</w:t>
+      </w:r>
+      <w:r>
+        <w:t>当前拖拉与前一次拖拉行为间隔小于</w:t>
+      </w:r>
+      <w:r>
+        <w:rPr>
+          <w:rFonts w:hint="eastAsia"/>
+        </w:rPr>
+        <w:t>2s</w:t>
+      </w:r>
+      <w:r>
+        <w:rPr>
+          <w:rFonts w:hint="eastAsia"/>
+        </w:rPr>
+        <w:t>（经验值），则认为此次拖拉属于同一个预期</w:t>
+      </w:r>
+      <w:r>
+        <w:rPr>
+          <w:rFonts w:hint="eastAsia"/>
+        </w:rPr>
+        <w:t>跳跃后退</w:t>
+      </w:r>
+      <w:r>
+        <w:rPr>
+          <w:rFonts w:hint="eastAsia"/>
+        </w:rPr>
+        <w:t>播放行为</w:t>
+      </w:r>
+    </w:p>
+    <w:p>
+      <w:pPr>
+        <w:pStyle w:val="a5"/>
+        <w:numPr>
+          <w:ilvl w:val="0"/>
+          <w:numId w:val="3"/>
+        </w:numPr>
+        <w:ind w:firstLineChars="0"/>
       </w:pPr>
       <w:r>
         <w:t>在跳跃后退</w:t>
@@ -7727,7 +7486,7 @@
       <w:pPr>
         <w:pStyle w:val="2"/>
       </w:pPr>
-      <w:bookmarkStart w:id="26" w:name="_Toc471605879"/>
+      <w:bookmarkStart w:id="25" w:name="_Toc471605879"/>
       <w:r>
         <w:t>6</w:t>
       </w:r>
@@ -7743,7 +7502,7 @@
         </w:rPr>
         <w:t>数据结构设计</w:t>
       </w:r>
-      <w:bookmarkEnd w:id="26"/>
+      <w:bookmarkEnd w:id="25"/>
     </w:p>
     <w:tbl>
       <w:tblPr>
@@ -7979,11 +7738,6 @@
             <w:tcW w:w="1783" w:type="dxa"/>
           </w:tcPr>
           <w:p>
-            <w:pPr>
-              <w:rPr>
-                <w:rFonts w:hint="eastAsia"/>
-              </w:rPr>
-            </w:pPr>
             <w:proofErr w:type="spellStart"/>
             <w:r>
               <w:rPr>
@@ -7999,11 +7753,6 @@
             <w:tcW w:w="1791" w:type="dxa"/>
           </w:tcPr>
           <w:p>
-            <w:pPr>
-              <w:rPr>
-                <w:rFonts w:hint="eastAsia"/>
-              </w:rPr>
-            </w:pPr>
             <w:r>
               <w:rPr>
                 <w:rFonts w:hint="eastAsia"/>
@@ -8017,11 +7766,6 @@
             <w:tcW w:w="1708" w:type="dxa"/>
           </w:tcPr>
           <w:p>
-            <w:pPr>
-              <w:rPr>
-                <w:rFonts w:hint="eastAsia"/>
-              </w:rPr>
-            </w:pPr>
             <w:r>
               <w:rPr>
                 <w:rFonts w:hint="eastAsia"/>
@@ -8072,11 +7816,6 @@
             <w:tcW w:w="1783" w:type="dxa"/>
           </w:tcPr>
           <w:p>
-            <w:pPr>
-              <w:rPr>
-                <w:rFonts w:hint="eastAsia"/>
-              </w:rPr>
-            </w:pPr>
             <w:proofErr w:type="spellStart"/>
             <w:r>
               <w:rPr>
@@ -8092,11 +7831,6 @@
             <w:tcW w:w="1791" w:type="dxa"/>
           </w:tcPr>
           <w:p>
-            <w:pPr>
-              <w:rPr>
-                <w:rFonts w:hint="eastAsia"/>
-              </w:rPr>
-            </w:pPr>
             <w:r>
               <w:rPr>
                 <w:rFonts w:hint="eastAsia"/>
@@ -8110,11 +7844,6 @@
             <w:tcW w:w="1708" w:type="dxa"/>
           </w:tcPr>
           <w:p>
-            <w:pPr>
-              <w:rPr>
-                <w:rFonts w:hint="eastAsia"/>
-              </w:rPr>
-            </w:pPr>
             <w:r>
               <w:rPr>
                 <w:rFonts w:hint="eastAsia"/>
@@ -8143,7 +7872,7 @@
       <w:pPr>
         <w:pStyle w:val="2"/>
       </w:pPr>
-      <w:bookmarkStart w:id="27" w:name="_Toc471605880"/>
+      <w:bookmarkStart w:id="26" w:name="_Toc471605880"/>
       <w:r>
         <w:t>6</w:t>
       </w:r>
@@ -8159,7 +7888,7 @@
         </w:rPr>
         <w:t>数据实例及解释</w:t>
       </w:r>
-      <w:bookmarkEnd w:id="27"/>
+      <w:bookmarkEnd w:id="26"/>
     </w:p>
     <w:p>
       <w:proofErr w:type="spellStart"/>
@@ -8316,11 +8045,8 @@
     <w:p>
       <w:pPr>
         <w:pStyle w:val="2"/>
-        <w:rPr>
-          <w:rFonts w:hint="eastAsia"/>
-        </w:rPr>
       </w:pPr>
-      <w:bookmarkStart w:id="28" w:name="_Toc471605881"/>
+      <w:bookmarkStart w:id="27" w:name="_Toc471605881"/>
       <w:r>
         <w:t>6</w:t>
       </w:r>
@@ -8336,7 +8062,7 @@
         </w:rPr>
         <w:t>机器学习特征</w:t>
       </w:r>
-      <w:bookmarkEnd w:id="28"/>
+      <w:bookmarkEnd w:id="27"/>
     </w:p>
     <w:p>
       <w:r>
@@ -8449,20 +8175,11 @@
         <w:t>）</w:t>
       </w:r>
     </w:p>
-    <w:p>
-      <w:pPr>
-        <w:rPr>
-          <w:rFonts w:hint="eastAsia"/>
-        </w:rPr>
-      </w:pPr>
-    </w:p>
+    <w:p/>
     <w:p>
       <w:pPr>
         <w:widowControl/>
         <w:jc w:val="left"/>
-        <w:rPr>
-          <w:rFonts w:hint="eastAsia"/>
-        </w:rPr>
       </w:pPr>
       <w:r>
         <w:br w:type="page"/>
@@ -8476,7 +8193,7 @@
           <w:numId w:val="1"/>
         </w:numPr>
       </w:pPr>
-      <w:bookmarkStart w:id="29" w:name="_Toc471605882"/>
+      <w:bookmarkStart w:id="28" w:name="_Toc471605882"/>
       <w:r>
         <w:rPr>
           <w:rFonts w:hint="eastAsia"/>
@@ -8490,7 +8207,7 @@
         </w:rPr>
         <w:t>(Replay)</w:t>
       </w:r>
-      <w:bookmarkEnd w:id="29"/>
+      <w:bookmarkEnd w:id="28"/>
     </w:p>
     <w:p>
       <w:r>
@@ -8540,7 +8257,7 @@
       <w:pPr>
         <w:pStyle w:val="2"/>
       </w:pPr>
-      <w:bookmarkStart w:id="30" w:name="_Toc471605883"/>
+      <w:bookmarkStart w:id="29" w:name="_Toc471605883"/>
       <w:r>
         <w:t>7</w:t>
       </w:r>
@@ -8556,7 +8273,7 @@
         </w:rPr>
         <w:t>数据结构设计</w:t>
       </w:r>
-      <w:bookmarkEnd w:id="30"/>
+      <w:bookmarkEnd w:id="29"/>
     </w:p>
     <w:tbl>
       <w:tblPr>
@@ -8694,11 +8411,6 @@
             <w:tcW w:w="1783" w:type="dxa"/>
           </w:tcPr>
           <w:p>
-            <w:pPr>
-              <w:rPr>
-                <w:rFonts w:hint="eastAsia"/>
-              </w:rPr>
-            </w:pPr>
             <w:proofErr w:type="spellStart"/>
             <w:r>
               <w:rPr>
@@ -8717,11 +8429,6 @@
             <w:tcW w:w="1791" w:type="dxa"/>
           </w:tcPr>
           <w:p>
-            <w:pPr>
-              <w:rPr>
-                <w:rFonts w:hint="eastAsia"/>
-              </w:rPr>
-            </w:pPr>
             <w:r>
               <w:rPr>
                 <w:rFonts w:hint="eastAsia"/>
@@ -8747,11 +8454,6 @@
             <w:tcW w:w="1708" w:type="dxa"/>
           </w:tcPr>
           <w:p>
-            <w:pPr>
-              <w:rPr>
-                <w:rFonts w:hint="eastAsia"/>
-              </w:rPr>
-            </w:pPr>
             <w:r>
               <w:rPr>
                 <w:rFonts w:hint="eastAsia"/>
@@ -8776,18 +8478,12 @@
         </w:tc>
       </w:tr>
     </w:tbl>
-    <w:p>
-      <w:pPr>
-        <w:rPr>
-          <w:rFonts w:hint="eastAsia"/>
-        </w:rPr>
-      </w:pPr>
-    </w:p>
+    <w:p/>
     <w:p>
       <w:pPr>
         <w:pStyle w:val="2"/>
       </w:pPr>
-      <w:bookmarkStart w:id="31" w:name="_Toc471605884"/>
+      <w:bookmarkStart w:id="30" w:name="_Toc471605884"/>
       <w:r>
         <w:t>7</w:t>
       </w:r>
@@ -8803,14 +8499,9 @@
         </w:rPr>
         <w:t>数据实例及解释</w:t>
       </w:r>
-      <w:bookmarkEnd w:id="31"/>
-    </w:p>
-    <w:p>
-      <w:pPr>
-        <w:rPr>
-          <w:rFonts w:hint="eastAsia"/>
-        </w:rPr>
-      </w:pPr>
+      <w:bookmarkEnd w:id="30"/>
+    </w:p>
+    <w:p>
       <w:proofErr w:type="spellStart"/>
       <w:proofErr w:type="gramStart"/>
       <w:r>
@@ -8904,7 +8595,7 @@
       <w:pPr>
         <w:pStyle w:val="2"/>
       </w:pPr>
-      <w:bookmarkStart w:id="32" w:name="_Toc471605885"/>
+      <w:bookmarkStart w:id="31" w:name="_Toc471605885"/>
       <w:r>
         <w:t>7</w:t>
       </w:r>
@@ -8920,14 +8611,9 @@
         </w:rPr>
         <w:t>机器学习特征</w:t>
       </w:r>
-      <w:bookmarkEnd w:id="32"/>
-    </w:p>
-    <w:p>
-      <w:pPr>
-        <w:rPr>
-          <w:rFonts w:hint="eastAsia"/>
-        </w:rPr>
-      </w:pPr>
+      <w:bookmarkEnd w:id="31"/>
+    </w:p>
+    <w:p>
       <w:r>
         <w:t>以观看次数作为特征</w:t>
       </w:r>
@@ -8965,9 +8651,6 @@
       <w:pPr>
         <w:widowControl/>
         <w:jc w:val="left"/>
-        <w:rPr>
-          <w:rFonts w:hint="eastAsia"/>
-        </w:rPr>
       </w:pPr>
       <w:r>
         <w:br w:type="page"/>
@@ -8981,7 +8664,7 @@
           <w:numId w:val="1"/>
         </w:numPr>
       </w:pPr>
-      <w:bookmarkStart w:id="33" w:name="_Toc471605886"/>
+      <w:bookmarkStart w:id="32" w:name="_Toc471605886"/>
       <w:r>
         <w:rPr>
           <w:rFonts w:hint="eastAsia"/>
@@ -9007,7 +8690,7 @@
         </w:rPr>
         <w:t>(Full Screen)</w:t>
       </w:r>
-      <w:bookmarkEnd w:id="33"/>
+      <w:bookmarkEnd w:id="32"/>
     </w:p>
     <w:p>
       <w:r>
@@ -9074,23 +8757,17 @@
       <w:pPr>
         <w:pStyle w:val="2"/>
       </w:pPr>
-      <w:bookmarkStart w:id="34" w:name="_Toc471605887"/>
-      <w:r>
-        <w:rPr>
-          <w:rFonts w:hint="eastAsia"/>
-        </w:rPr>
-        <w:t>8</w:t>
-      </w:r>
-      <w:r>
-        <w:rPr>
-          <w:rFonts w:hint="eastAsia"/>
-        </w:rPr>
-        <w:t>.1</w:t>
+      <w:bookmarkStart w:id="33" w:name="_Toc471605887"/>
+      <w:r>
+        <w:rPr>
+          <w:rFonts w:hint="eastAsia"/>
+        </w:rPr>
+        <w:t>8.1</w:t>
       </w:r>
       <w:r>
         <w:t>数据结构设计</w:t>
       </w:r>
-      <w:bookmarkEnd w:id="34"/>
+      <w:bookmarkEnd w:id="33"/>
       <w:r>
         <w:t xml:space="preserve"> </w:t>
       </w:r>
@@ -9524,11 +9201,6 @@
             </w:r>
           </w:p>
           <w:p>
-            <w:pPr>
-              <w:rPr>
-                <w:rFonts w:hint="eastAsia"/>
-              </w:rPr>
-            </w:pPr>
             <w:r>
               <w:rPr>
                 <w:rFonts w:hint="eastAsia"/>
@@ -9557,7 +9229,7 @@
       <w:pPr>
         <w:pStyle w:val="2"/>
       </w:pPr>
-      <w:bookmarkStart w:id="35" w:name="_Toc471605888"/>
+      <w:bookmarkStart w:id="34" w:name="_Toc471605888"/>
       <w:r>
         <w:rPr>
           <w:rFonts w:hint="eastAsia"/>
@@ -9570,7 +9242,7 @@
       <w:r>
         <w:t>数据实例及解释</w:t>
       </w:r>
-      <w:bookmarkEnd w:id="35"/>
+      <w:bookmarkEnd w:id="34"/>
     </w:p>
     <w:p>
       <w:proofErr w:type="spellStart"/>
@@ -9738,18 +9410,12 @@
       <w:pPr>
         <w:pStyle w:val="2"/>
       </w:pPr>
-      <w:bookmarkStart w:id="36" w:name="_Toc471605889"/>
-      <w:r>
-        <w:rPr>
-          <w:rFonts w:hint="eastAsia"/>
-        </w:rPr>
-        <w:t>8</w:t>
-      </w:r>
-      <w:r>
-        <w:rPr>
-          <w:rFonts w:hint="eastAsia"/>
-        </w:rPr>
-        <w:t>.3</w:t>
+      <w:bookmarkStart w:id="35" w:name="_Toc471605889"/>
+      <w:r>
+        <w:rPr>
+          <w:rFonts w:hint="eastAsia"/>
+        </w:rPr>
+        <w:t>8.3</w:t>
       </w:r>
       <w:r>
         <w:rPr>
@@ -9757,7 +9423,7 @@
         </w:rPr>
         <w:t>机器学习特征</w:t>
       </w:r>
-      <w:bookmarkEnd w:id="36"/>
+      <w:bookmarkEnd w:id="35"/>
     </w:p>
     <w:p>
       <w:r>
@@ -9862,20 +9528,11 @@
         <w:t xml:space="preserve"> = 0/1</w:t>
       </w:r>
     </w:p>
-    <w:p>
-      <w:pPr>
-        <w:rPr>
-          <w:rFonts w:hint="eastAsia"/>
-        </w:rPr>
-      </w:pPr>
-    </w:p>
+    <w:p/>
     <w:p>
       <w:pPr>
         <w:widowControl/>
         <w:jc w:val="left"/>
-        <w:rPr>
-          <w:rFonts w:hint="eastAsia"/>
-        </w:rPr>
       </w:pPr>
       <w:r>
         <w:br w:type="page"/>
@@ -9889,7 +9546,7 @@
           <w:numId w:val="1"/>
         </w:numPr>
       </w:pPr>
-      <w:bookmarkStart w:id="37" w:name="_Toc471605890"/>
+      <w:bookmarkStart w:id="36" w:name="_Toc471605890"/>
       <w:r>
         <w:lastRenderedPageBreak/>
         <w:t>播放速率变化事件</w:t>
@@ -9900,7 +9557,7 @@
         </w:rPr>
         <w:t>(Play Rate)</w:t>
       </w:r>
-      <w:bookmarkEnd w:id="37"/>
+      <w:bookmarkEnd w:id="36"/>
     </w:p>
     <w:p>
       <w:pPr>
@@ -9989,9 +9646,6 @@
           <w:numId w:val="5"/>
         </w:numPr>
         <w:ind w:firstLineChars="0"/>
-        <w:rPr>
-          <w:rFonts w:hint="eastAsia"/>
-        </w:rPr>
       </w:pPr>
       <w:r>
         <w:rPr>
@@ -10016,23 +9670,17 @@
       <w:pPr>
         <w:pStyle w:val="2"/>
       </w:pPr>
-      <w:bookmarkStart w:id="38" w:name="_Toc471605891"/>
-      <w:r>
-        <w:rPr>
-          <w:rFonts w:hint="eastAsia"/>
-        </w:rPr>
-        <w:t>9</w:t>
-      </w:r>
-      <w:r>
-        <w:rPr>
-          <w:rFonts w:hint="eastAsia"/>
-        </w:rPr>
-        <w:t>.1</w:t>
+      <w:bookmarkStart w:id="37" w:name="_Toc471605891"/>
+      <w:r>
+        <w:rPr>
+          <w:rFonts w:hint="eastAsia"/>
+        </w:rPr>
+        <w:t>9.1</w:t>
       </w:r>
       <w:r>
         <w:t>数据结构设计</w:t>
       </w:r>
-      <w:bookmarkEnd w:id="38"/>
+      <w:bookmarkEnd w:id="37"/>
       <w:r>
         <w:t xml:space="preserve"> </w:t>
       </w:r>
@@ -10462,28 +10110,16 @@
               <w:t xml:space="preserve"> </w:t>
             </w:r>
           </w:p>
-          <w:p>
-            <w:pPr>
-              <w:rPr>
-                <w:rFonts w:hint="eastAsia"/>
-              </w:rPr>
-            </w:pPr>
-          </w:p>
+          <w:p/>
         </w:tc>
       </w:tr>
     </w:tbl>
-    <w:p>
-      <w:pPr>
-        <w:rPr>
-          <w:rFonts w:hint="eastAsia"/>
-        </w:rPr>
-      </w:pPr>
-    </w:p>
+    <w:p/>
     <w:p>
       <w:pPr>
         <w:pStyle w:val="2"/>
       </w:pPr>
-      <w:bookmarkStart w:id="39" w:name="_Toc471605892"/>
+      <w:bookmarkStart w:id="38" w:name="_Toc471605892"/>
       <w:r>
         <w:rPr>
           <w:rFonts w:hint="eastAsia"/>
@@ -10496,7 +10132,7 @@
       <w:r>
         <w:t>数据实例及解释</w:t>
       </w:r>
-      <w:bookmarkEnd w:id="39"/>
+      <w:bookmarkEnd w:id="38"/>
     </w:p>
     <w:p>
       <w:proofErr w:type="spellStart"/>
@@ -10578,9 +10214,6 @@
       <w:pPr>
         <w:pStyle w:val="a5"/>
         <w:ind w:left="360" w:firstLineChars="0" w:firstLine="0"/>
-        <w:rPr>
-          <w:rFonts w:hint="eastAsia"/>
-        </w:rPr>
       </w:pPr>
     </w:p>
     <w:p>
@@ -10685,18 +10318,12 @@
       <w:pPr>
         <w:pStyle w:val="2"/>
       </w:pPr>
-      <w:bookmarkStart w:id="40" w:name="_Toc471605893"/>
-      <w:r>
-        <w:rPr>
-          <w:rFonts w:hint="eastAsia"/>
-        </w:rPr>
-        <w:t>9</w:t>
-      </w:r>
-      <w:r>
-        <w:rPr>
-          <w:rFonts w:hint="eastAsia"/>
-        </w:rPr>
-        <w:t>.3</w:t>
+      <w:bookmarkStart w:id="39" w:name="_Toc471605893"/>
+      <w:r>
+        <w:rPr>
+          <w:rFonts w:hint="eastAsia"/>
+        </w:rPr>
+        <w:t>9.3</w:t>
       </w:r>
       <w:r>
         <w:rPr>
@@ -10704,7 +10331,7 @@
         </w:rPr>
         <w:t>机器学习特征</w:t>
       </w:r>
-      <w:bookmarkEnd w:id="40"/>
+      <w:bookmarkEnd w:id="39"/>
     </w:p>
     <w:p>
       <w:r>
@@ -10797,7 +10424,7 @@
       <w:pPr>
         <w:pStyle w:val="1"/>
       </w:pPr>
-      <w:bookmarkStart w:id="41" w:name="_Toc471605894"/>
+      <w:bookmarkStart w:id="40" w:name="_Toc471605894"/>
       <w:r>
         <w:rPr>
           <w:rFonts w:hint="eastAsia"/>
@@ -10805,7 +10432,7 @@
         <w:lastRenderedPageBreak/>
         <w:t>总结</w:t>
       </w:r>
-      <w:bookmarkEnd w:id="41"/>
+      <w:bookmarkEnd w:id="40"/>
     </w:p>
     <w:p>
       <w:r>
@@ -10997,11 +10624,6 @@
       </w:r>
     </w:p>
     <w:p>
-      <w:pPr>
-        <w:rPr>
-          <w:rFonts w:hint="eastAsia"/>
-        </w:rPr>
-      </w:pPr>
       <w:r>
         <w:t>简单数据实例可以为</w:t>
       </w:r>
@@ -11080,6 +10702,535 @@
           <w:rFonts w:hint="eastAsia"/>
         </w:rPr>
         <w:t>2 1 1.5 ]</w:t>
+      </w:r>
+    </w:p>
+    <w:p/>
+    <w:p/>
+    <w:p/>
+    <w:p>
+      <w:proofErr w:type="gramStart"/>
+      <w:r>
+        <w:t>class</w:t>
+      </w:r>
+      <w:proofErr w:type="gramEnd"/>
+      <w:r>
+        <w:t xml:space="preserve"> </w:t>
+      </w:r>
+      <w:proofErr w:type="spellStart"/>
+      <w:r>
+        <w:t>InteractionFeature</w:t>
+      </w:r>
+      <w:proofErr w:type="spellEnd"/>
+      <w:r>
+        <w:t>(object):</w:t>
+      </w:r>
+    </w:p>
+    <w:p>
+      <w:r>
+        <w:t xml:space="preserve">    </w:t>
+      </w:r>
+      <w:proofErr w:type="spellStart"/>
+      <w:proofErr w:type="gramStart"/>
+      <w:r>
+        <w:t>def</w:t>
+      </w:r>
+      <w:proofErr w:type="spellEnd"/>
+      <w:proofErr w:type="gramEnd"/>
+      <w:r>
+        <w:t xml:space="preserve"> __</w:t>
+      </w:r>
+      <w:proofErr w:type="spellStart"/>
+      <w:r>
+        <w:t>init</w:t>
+      </w:r>
+      <w:proofErr w:type="spellEnd"/>
+      <w:r>
+        <w:t>__(self):</w:t>
+      </w:r>
+    </w:p>
+    <w:p>
+      <w:r>
+        <w:t xml:space="preserve">        # 9 raw features</w:t>
+      </w:r>
+    </w:p>
+    <w:p>
+      <w:r>
+        <w:t xml:space="preserve">        </w:t>
+      </w:r>
+      <w:proofErr w:type="spellStart"/>
+      <w:r>
+        <w:t>self.play</w:t>
+      </w:r>
+      <w:proofErr w:type="spellEnd"/>
+      <w:r>
+        <w:t xml:space="preserve"> = False</w:t>
+      </w:r>
+    </w:p>
+    <w:p>
+      <w:r>
+        <w:t xml:space="preserve">        </w:t>
+      </w:r>
+      <w:proofErr w:type="spellStart"/>
+      <w:r>
+        <w:t>self.pause</w:t>
+      </w:r>
+      <w:proofErr w:type="spellEnd"/>
+      <w:r>
+        <w:t xml:space="preserve"> = False</w:t>
+      </w:r>
+    </w:p>
+    <w:p>
+      <w:r>
+        <w:t xml:space="preserve">        </w:t>
+      </w:r>
+      <w:proofErr w:type="spellStart"/>
+      <w:r>
+        <w:t>self.fullScreen</w:t>
+      </w:r>
+      <w:proofErr w:type="spellEnd"/>
+      <w:r>
+        <w:t xml:space="preserve"> = False</w:t>
+      </w:r>
+    </w:p>
+    <w:p>
+      <w:r>
+        <w:t xml:space="preserve">        </w:t>
+      </w:r>
+      <w:proofErr w:type="spellStart"/>
+      <w:r>
+        <w:t>self.playTime</w:t>
+      </w:r>
+      <w:proofErr w:type="spellEnd"/>
+      <w:r>
+        <w:t xml:space="preserve"> = 0</w:t>
+      </w:r>
+    </w:p>
+    <w:p>
+      <w:r>
+        <w:t xml:space="preserve">        </w:t>
+      </w:r>
+      <w:proofErr w:type="spellStart"/>
+      <w:r>
+        <w:t>self.rate</w:t>
+      </w:r>
+      <w:proofErr w:type="spellEnd"/>
+      <w:r>
+        <w:t xml:space="preserve"> = 0</w:t>
+      </w:r>
+    </w:p>
+    <w:p>
+      <w:r>
+        <w:t xml:space="preserve">        </w:t>
+      </w:r>
+      <w:proofErr w:type="spellStart"/>
+      <w:r>
+        <w:t>self.fastF</w:t>
+      </w:r>
+      <w:proofErr w:type="spellEnd"/>
+      <w:r>
+        <w:t xml:space="preserve"> = False</w:t>
+      </w:r>
+    </w:p>
+    <w:p>
+      <w:r>
+        <w:t xml:space="preserve">        </w:t>
+      </w:r>
+      <w:proofErr w:type="spellStart"/>
+      <w:r>
+        <w:t>self.rewind</w:t>
+      </w:r>
+      <w:proofErr w:type="spellEnd"/>
+      <w:r>
+        <w:t xml:space="preserve"> = False</w:t>
+      </w:r>
+    </w:p>
+    <w:p>
+      <w:r>
+        <w:t xml:space="preserve">        </w:t>
+      </w:r>
+      <w:proofErr w:type="spellStart"/>
+      <w:r>
+        <w:t>self.forwardS</w:t>
+      </w:r>
+      <w:proofErr w:type="spellEnd"/>
+      <w:r>
+        <w:t xml:space="preserve"> = False</w:t>
+      </w:r>
+    </w:p>
+    <w:p>
+      <w:r>
+        <w:t xml:space="preserve">        </w:t>
+      </w:r>
+      <w:proofErr w:type="spellStart"/>
+      <w:r>
+        <w:t>self.reverseS</w:t>
+      </w:r>
+      <w:proofErr w:type="spellEnd"/>
+      <w:r>
+        <w:t xml:space="preserve"> = False</w:t>
+      </w:r>
+    </w:p>
+    <w:p>
+      <w:r>
+        <w:t xml:space="preserve">        # 11 aggregated features</w:t>
+      </w:r>
+    </w:p>
+    <w:p>
+      <w:r>
+        <w:t xml:space="preserve">        </w:t>
+      </w:r>
+      <w:proofErr w:type="spellStart"/>
+      <w:r>
+        <w:t>self.pauseCnt</w:t>
+      </w:r>
+      <w:proofErr w:type="spellEnd"/>
+      <w:r>
+        <w:t xml:space="preserve"> = 0</w:t>
+      </w:r>
+      <w:r>
+        <w:t xml:space="preserve"> </w:t>
+      </w:r>
+      <w:r>
+        <w:rPr>
+          <w:rFonts w:hint="eastAsia"/>
+        </w:rPr>
+        <w:t>#</w:t>
+      </w:r>
+      <w:r>
+        <w:rPr>
+          <w:rFonts w:hint="eastAsia"/>
+        </w:rPr>
+        <w:t>暂停次数</w:t>
+      </w:r>
+    </w:p>
+    <w:p>
+      <w:r>
+        <w:t xml:space="preserve">        </w:t>
+      </w:r>
+      <w:proofErr w:type="spellStart"/>
+      <w:r>
+        <w:t>self.pauseLen</w:t>
+      </w:r>
+      <w:proofErr w:type="spellEnd"/>
+      <w:r>
+        <w:t xml:space="preserve"> = 0</w:t>
+      </w:r>
+      <w:r>
+        <w:t xml:space="preserve"> </w:t>
+      </w:r>
+      <w:r>
+        <w:rPr>
+          <w:rFonts w:hint="eastAsia"/>
+        </w:rPr>
+        <w:t>#</w:t>
+      </w:r>
+      <w:r>
+        <w:rPr>
+          <w:rFonts w:hint="eastAsia"/>
+        </w:rPr>
+        <w:t>暂停长度</w:t>
+      </w:r>
+    </w:p>
+    <w:p>
+      <w:r>
+        <w:t xml:space="preserve">        </w:t>
+      </w:r>
+      <w:proofErr w:type="spellStart"/>
+      <w:r>
+        <w:t>self.fastFCnt</w:t>
+      </w:r>
+      <w:proofErr w:type="spellEnd"/>
+      <w:r>
+        <w:t xml:space="preserve"> = 0</w:t>
+      </w:r>
+      <w:r>
+        <w:t xml:space="preserve"> </w:t>
+      </w:r>
+      <w:r>
+        <w:rPr>
+          <w:rFonts w:hint="eastAsia"/>
+        </w:rPr>
+        <w:t>#</w:t>
+      </w:r>
+      <w:r>
+        <w:t xml:space="preserve"> </w:t>
+      </w:r>
+      <w:r>
+        <w:rPr>
+          <w:rFonts w:hint="eastAsia"/>
+        </w:rPr>
+        <w:t>快进次数</w:t>
+      </w:r>
+    </w:p>
+    <w:p>
+      <w:r>
+        <w:t xml:space="preserve">        </w:t>
+      </w:r>
+      <w:proofErr w:type="spellStart"/>
+      <w:r>
+        <w:t>self.fastFLen</w:t>
+      </w:r>
+      <w:proofErr w:type="spellEnd"/>
+      <w:r>
+        <w:t xml:space="preserve"> = 0</w:t>
+      </w:r>
+      <w:r>
+        <w:t xml:space="preserve"> </w:t>
+      </w:r>
+      <w:r>
+        <w:rPr>
+          <w:rFonts w:hint="eastAsia"/>
+        </w:rPr>
+        <w:t xml:space="preserve"># </w:t>
+      </w:r>
+      <w:r>
+        <w:rPr>
+          <w:rFonts w:hint="eastAsia"/>
+        </w:rPr>
+        <w:t>快进长度</w:t>
+      </w:r>
+    </w:p>
+    <w:p>
+      <w:r>
+        <w:t xml:space="preserve">        </w:t>
+      </w:r>
+      <w:proofErr w:type="spellStart"/>
+      <w:r>
+        <w:t>self.rewindCnt</w:t>
+      </w:r>
+      <w:proofErr w:type="spellEnd"/>
+      <w:r>
+        <w:t xml:space="preserve"> = 0</w:t>
+      </w:r>
+      <w:r>
+        <w:t xml:space="preserve"> </w:t>
+      </w:r>
+      <w:r>
+        <w:rPr>
+          <w:rFonts w:hint="eastAsia"/>
+        </w:rPr>
+        <w:t xml:space="preserve"># </w:t>
+      </w:r>
+      <w:r>
+        <w:rPr>
+          <w:rFonts w:hint="eastAsia"/>
+        </w:rPr>
+        <w:t>回退次数</w:t>
+      </w:r>
+    </w:p>
+    <w:p>
+      <w:r>
+        <w:t xml:space="preserve">        </w:t>
+      </w:r>
+      <w:proofErr w:type="spellStart"/>
+      <w:r>
+        <w:t>self.rewindLen</w:t>
+      </w:r>
+      <w:proofErr w:type="spellEnd"/>
+      <w:r>
+        <w:t xml:space="preserve"> = 0</w:t>
+      </w:r>
+      <w:r>
+        <w:t xml:space="preserve"> </w:t>
+      </w:r>
+      <w:r>
+        <w:rPr>
+          <w:rFonts w:hint="eastAsia"/>
+        </w:rPr>
+        <w:t xml:space="preserve"># </w:t>
+      </w:r>
+      <w:r>
+        <w:rPr>
+          <w:rFonts w:hint="eastAsia"/>
+        </w:rPr>
+        <w:t>回退长度</w:t>
+      </w:r>
+    </w:p>
+    <w:p>
+      <w:r>
+        <w:t xml:space="preserve">        </w:t>
+      </w:r>
+      <w:proofErr w:type="spellStart"/>
+      <w:r>
+        <w:t>self.forwardSCnt</w:t>
+      </w:r>
+      <w:proofErr w:type="spellEnd"/>
+      <w:r>
+        <w:t xml:space="preserve"> = 0</w:t>
+      </w:r>
+      <w:r>
+        <w:t xml:space="preserve"> </w:t>
+      </w:r>
+      <w:r>
+        <w:rPr>
+          <w:rFonts w:hint="eastAsia"/>
+        </w:rPr>
+        <w:t>#</w:t>
+      </w:r>
+      <w:r>
+        <w:t xml:space="preserve"> </w:t>
+      </w:r>
+      <w:r>
+        <w:rPr>
+          <w:rFonts w:hint="eastAsia"/>
+        </w:rPr>
+        <w:t>跳跃前进次数</w:t>
+      </w:r>
+    </w:p>
+    <w:p>
+      <w:r>
+        <w:t xml:space="preserve">        </w:t>
+      </w:r>
+      <w:proofErr w:type="spellStart"/>
+      <w:r>
+        <w:t>self.forwardSLen</w:t>
+      </w:r>
+      <w:proofErr w:type="spellEnd"/>
+      <w:r>
+        <w:t xml:space="preserve"> = 0</w:t>
+      </w:r>
+      <w:r>
+        <w:t xml:space="preserve"> </w:t>
+      </w:r>
+      <w:r>
+        <w:rPr>
+          <w:rFonts w:hint="eastAsia"/>
+        </w:rPr>
+        <w:t>#</w:t>
+      </w:r>
+      <w:r>
+        <w:t xml:space="preserve"> </w:t>
+      </w:r>
+      <w:r>
+        <w:rPr>
+          <w:rFonts w:hint="eastAsia"/>
+        </w:rPr>
+        <w:t>跳跃前进长度</w:t>
+      </w:r>
+    </w:p>
+    <w:p>
+      <w:r>
+        <w:t xml:space="preserve">        </w:t>
+      </w:r>
+      <w:proofErr w:type="spellStart"/>
+      <w:r>
+        <w:t>self.reverseSCnt</w:t>
+      </w:r>
+      <w:proofErr w:type="spellEnd"/>
+      <w:r>
+        <w:t xml:space="preserve"> = 0</w:t>
+      </w:r>
+      <w:r>
+        <w:t xml:space="preserve"> </w:t>
+      </w:r>
+      <w:r>
+        <w:rPr>
+          <w:rFonts w:hint="eastAsia"/>
+        </w:rPr>
+        <w:t>#</w:t>
+      </w:r>
+      <w:r>
+        <w:t xml:space="preserve"> </w:t>
+      </w:r>
+      <w:r>
+        <w:rPr>
+          <w:rFonts w:hint="eastAsia"/>
+        </w:rPr>
+        <w:t>跳跃后退次数</w:t>
+      </w:r>
+    </w:p>
+    <w:p>
+      <w:r>
+        <w:t xml:space="preserve">        </w:t>
+      </w:r>
+      <w:proofErr w:type="spellStart"/>
+      <w:r>
+        <w:t>self.reverseSLen</w:t>
+      </w:r>
+      <w:proofErr w:type="spellEnd"/>
+      <w:r>
+        <w:t xml:space="preserve"> = 0</w:t>
+      </w:r>
+      <w:r>
+        <w:t xml:space="preserve"> </w:t>
+      </w:r>
+      <w:r>
+        <w:rPr>
+          <w:rFonts w:hint="eastAsia"/>
+        </w:rPr>
+        <w:t>#</w:t>
+      </w:r>
+      <w:r>
+        <w:t xml:space="preserve"> </w:t>
+      </w:r>
+      <w:r>
+        <w:rPr>
+          <w:rFonts w:hint="eastAsia"/>
+        </w:rPr>
+        <w:t>跳跃后退长度</w:t>
+      </w:r>
+    </w:p>
+    <w:p>
+      <w:r>
+        <w:t xml:space="preserve">        </w:t>
+      </w:r>
+      <w:proofErr w:type="spellStart"/>
+      <w:r>
+        <w:t>self.avgPlayRate</w:t>
+      </w:r>
+      <w:proofErr w:type="spellEnd"/>
+      <w:r>
+        <w:t xml:space="preserve"> = 0.0</w:t>
+      </w:r>
+      <w:r>
+        <w:t xml:space="preserve"> </w:t>
+      </w:r>
+      <w:r>
+        <w:rPr>
+          <w:rFonts w:hint="eastAsia"/>
+        </w:rPr>
+        <w:t xml:space="preserve"># </w:t>
+      </w:r>
+      <w:r>
+        <w:rPr>
+          <w:rFonts w:hint="eastAsia"/>
+        </w:rPr>
+        <w:t>平均播放速率</w:t>
+      </w:r>
+      <w:bookmarkStart w:id="41" w:name="_GoBack"/>
+      <w:bookmarkEnd w:id="41"/>
+    </w:p>
+    <w:p>
+      <w:pPr>
+        <w:rPr>
+          <w:rFonts w:hint="eastAsia"/>
+        </w:rPr>
+      </w:pPr>
+      <w:r>
+        <w:rPr>
+          <w:rFonts w:hint="eastAsia"/>
+        </w:rPr>
+        <w:t>对于</w:t>
+      </w:r>
+      <w:proofErr w:type="spellStart"/>
+      <w:r>
+        <w:rPr>
+          <w:rFonts w:hint="eastAsia"/>
+        </w:rPr>
+        <w:t>PeriodEvent</w:t>
+      </w:r>
+      <w:proofErr w:type="spellEnd"/>
+      <w:r>
+        <w:rPr>
+          <w:rFonts w:hint="eastAsia"/>
+        </w:rPr>
+        <w:t>，以事件结束为标识，</w:t>
+      </w:r>
+      <w:r>
+        <w:rPr>
+          <w:rFonts w:hint="eastAsia"/>
+        </w:rPr>
+        <w:t>为什么这样做可以考虑在实际场景中，总是以用户完成了某个事件该事件才能存在，如果事件未确立存在，则无效</w:t>
       </w:r>
     </w:p>
     <w:sectPr>
@@ -12515,7 +12666,7 @@
 </file>
 
 <file path=customXml/itemProps1.xml><?xml version="1.0" encoding="utf-8"?>
-<ds:datastoreItem xmlns:ds="http://schemas.openxmlformats.org/officeDocument/2006/customXml" ds:itemID="{251A38F8-FDAB-4ED8-9F93-C546A2E74E48}">
+<ds:datastoreItem xmlns:ds="http://schemas.openxmlformats.org/officeDocument/2006/customXml" ds:itemID="{89BB7512-EB4C-4E9B-A484-45C2FEF82509}">
   <ds:schemaRefs>
     <ds:schemaRef ds:uri="http://schemas.openxmlformats.org/officeDocument/2006/bibliography"/>
   </ds:schemaRefs>

</xml_diff>